<commit_message>
Problem: List all products that are not exactly $10, $20, $30, $40, or $50
</commit_message>
<xml_diff>
--- a/Problem SQL.docx
+++ b/Problem SQL.docx
@@ -9,8 +9,6 @@
           <w:bCs/>
         </w:rPr>
       </w:pPr>
-      <w:bookmarkStart w:id="0" w:name="_GoBack"/>
-      <w:bookmarkEnd w:id="0"/>
       <w:r>
         <w:rPr>
           <w:rFonts w:ascii="Helvetica" w:hAnsi="Helvetica" w:cs="Helvetica"/>
@@ -69,7 +67,15 @@
     </w:p>
     <w:p>
       <w:r>
-        <w:t>SELECT FirstName, LastName, City</w:t>
+        <w:t xml:space="preserve">SELECT FirstName, </w:t>
+      </w:r>
+      <w:proofErr w:type="spellStart"/>
+      <w:r>
+        <w:t>LastName</w:t>
+      </w:r>
+      <w:proofErr w:type="spellEnd"/>
+      <w:r>
+        <w:t>, City</w:t>
       </w:r>
     </w:p>
     <w:p>
@@ -104,7 +110,15 @@
     </w:p>
     <w:p>
       <w:r>
-        <w:t>SELECT Id, FirstName, LastName, City, Country, Phone</w:t>
+        <w:t xml:space="preserve">SELECT Id, FirstName, </w:t>
+      </w:r>
+      <w:proofErr w:type="spellStart"/>
+      <w:r>
+        <w:t>LastName</w:t>
+      </w:r>
+      <w:proofErr w:type="spellEnd"/>
+      <w:r>
+        <w:t>, City, Country, Phone</w:t>
       </w:r>
     </w:p>
     <w:p>
@@ -207,7 +221,15 @@
     </w:p>
     <w:p>
       <w:r>
-        <w:t xml:space="preserve"> WHERE UnitPrice &gt; 50</w:t>
+        <w:t xml:space="preserve"> WHERE </w:t>
+      </w:r>
+      <w:proofErr w:type="spellStart"/>
+      <w:r>
+        <w:t>UnitPrice</w:t>
+      </w:r>
+      <w:proofErr w:type="spellEnd"/>
+      <w:r>
+        <w:t xml:space="preserve"> &gt; 50</w:t>
       </w:r>
     </w:p>
     <w:p>
@@ -249,12 +271,28 @@
     </w:p>
     <w:p>
       <w:r>
-        <w:t xml:space="preserve">   SET IsDiscontinued = 1</w:t>
-      </w:r>
-    </w:p>
-    <w:p>
-      <w:r>
-        <w:t xml:space="preserve"> WHERE UnitPrice &gt; 50</w:t>
+        <w:t xml:space="preserve">   SET </w:t>
+      </w:r>
+      <w:proofErr w:type="spellStart"/>
+      <w:r>
+        <w:t>IsDiscontinued</w:t>
+      </w:r>
+      <w:proofErr w:type="spellEnd"/>
+      <w:r>
+        <w:t xml:space="preserve"> = 1</w:t>
+      </w:r>
+    </w:p>
+    <w:p>
+      <w:r>
+        <w:t xml:space="preserve"> WHERE </w:t>
+      </w:r>
+      <w:proofErr w:type="spellStart"/>
+      <w:r>
+        <w:t>UnitPrice</w:t>
+      </w:r>
+      <w:proofErr w:type="spellEnd"/>
+      <w:r>
+        <w:t xml:space="preserve"> &gt; 50</w:t>
       </w:r>
     </w:p>
     <w:p>
@@ -300,7 +338,15 @@
     </w:p>
     <w:p>
       <w:r>
-        <w:t xml:space="preserve">   SET IsDiscontinued = 1</w:t>
+        <w:t xml:space="preserve">   SET </w:t>
+      </w:r>
+      <w:proofErr w:type="spellStart"/>
+      <w:r>
+        <w:t>IsDiscontinued</w:t>
+      </w:r>
+      <w:proofErr w:type="spellEnd"/>
+      <w:r>
+        <w:t xml:space="preserve"> = 1</w:t>
       </w:r>
     </w:p>
     <w:p>
@@ -337,7 +383,33 @@
           <w:szCs w:val="23"/>
           <w:shd w:val="clear" w:color="auto" w:fill="FFFFFF"/>
         </w:rPr>
-        <w:t>Problem: Supplier Norske Meierier (Id = 15) has moved: update their city, phone and fax.</w:t>
+        <w:t xml:space="preserve">Problem: Supplier Norske </w:t>
+      </w:r>
+      <w:proofErr w:type="spellStart"/>
+      <w:r>
+        <w:rPr>
+          <w:rFonts w:ascii="Helvetica" w:hAnsi="Helvetica" w:cs="Helvetica"/>
+          <w:b/>
+          <w:bCs/>
+          <w:color w:val="333333"/>
+          <w:sz w:val="23"/>
+          <w:szCs w:val="23"/>
+          <w:shd w:val="clear" w:color="auto" w:fill="FFFFFF"/>
+        </w:rPr>
+        <w:t>Meierier</w:t>
+      </w:r>
+      <w:proofErr w:type="spellEnd"/>
+      <w:r>
+        <w:rPr>
+          <w:rFonts w:ascii="Helvetica" w:hAnsi="Helvetica" w:cs="Helvetica"/>
+          <w:b/>
+          <w:bCs/>
+          <w:color w:val="333333"/>
+          <w:sz w:val="23"/>
+          <w:szCs w:val="23"/>
+          <w:shd w:val="clear" w:color="auto" w:fill="FFFFFF"/>
+        </w:rPr>
+        <w:t xml:space="preserve"> (Id = 15) has moved: update their city, phone and fax.</w:t>
       </w:r>
     </w:p>
     <w:p>
@@ -399,7 +471,15 @@
     </w:p>
     <w:p>
       <w:r>
-        <w:t xml:space="preserve"> WHERE UnitPrice &gt; 50</w:t>
+        <w:t xml:space="preserve"> WHERE </w:t>
+      </w:r>
+      <w:proofErr w:type="spellStart"/>
+      <w:r>
+        <w:t>UnitPrice</w:t>
+      </w:r>
+      <w:proofErr w:type="spellEnd"/>
+      <w:r>
+        <w:t xml:space="preserve"> &gt; 50</w:t>
       </w:r>
     </w:p>
     <w:p>
@@ -436,7 +516,15 @@
     </w:p>
     <w:p>
       <w:r>
-        <w:t xml:space="preserve"> SELECT CompanyName, ContactName, City, Country</w:t>
+        <w:t xml:space="preserve"> SELECT CompanyName, </w:t>
+      </w:r>
+      <w:proofErr w:type="spellStart"/>
+      <w:r>
+        <w:t>ContactName</w:t>
+      </w:r>
+      <w:proofErr w:type="spellEnd"/>
+      <w:r>
+        <w:t>, City, Country</w:t>
       </w:r>
     </w:p>
     <w:p>
@@ -483,7 +571,15 @@
     </w:p>
     <w:p>
       <w:r>
-        <w:t xml:space="preserve"> SELECT CompanyName, ContactName, City, Country</w:t>
+        <w:t xml:space="preserve"> SELECT CompanyName, </w:t>
+      </w:r>
+      <w:proofErr w:type="spellStart"/>
+      <w:r>
+        <w:t>ContactName</w:t>
+      </w:r>
+      <w:proofErr w:type="spellEnd"/>
+      <w:r>
+        <w:t>, City, Country</w:t>
       </w:r>
     </w:p>
     <w:p>
@@ -563,7 +659,15 @@
     </w:p>
     <w:p>
       <w:r>
-        <w:t xml:space="preserve"> SELECT FirstName, LastName, City, Country</w:t>
+        <w:t xml:space="preserve"> SELECT FirstName, </w:t>
+      </w:r>
+      <w:proofErr w:type="spellStart"/>
+      <w:r>
+        <w:t>LastName</w:t>
+      </w:r>
+      <w:proofErr w:type="spellEnd"/>
+      <w:r>
+        <w:t>, City, Country</w:t>
       </w:r>
     </w:p>
     <w:p>
@@ -616,7 +720,15 @@
     </w:p>
     <w:p>
       <w:r>
-        <w:t xml:space="preserve"> SELECT TOP 10 Id, ProductName, UnitPrice, Package</w:t>
+        <w:t xml:space="preserve"> SELECT TOP 10 Id, ProductName, </w:t>
+      </w:r>
+      <w:proofErr w:type="spellStart"/>
+      <w:r>
+        <w:t>UnitPrice</w:t>
+      </w:r>
+      <w:proofErr w:type="spellEnd"/>
+      <w:r>
+        <w:t>, Package</w:t>
       </w:r>
     </w:p>
     <w:p>
@@ -626,7 +738,15 @@
     </w:p>
     <w:p>
       <w:r>
-        <w:t xml:space="preserve"> ORDER BY UnitPrice DESC</w:t>
+        <w:t xml:space="preserve"> ORDER BY </w:t>
+      </w:r>
+      <w:proofErr w:type="spellStart"/>
+      <w:r>
+        <w:t>UnitPrice</w:t>
+      </w:r>
+      <w:proofErr w:type="spellEnd"/>
+      <w:r>
+        <w:t xml:space="preserve"> DESC</w:t>
       </w:r>
     </w:p>
     <w:p>
@@ -695,7 +815,15 @@
     </w:p>
     <w:p>
       <w:r>
-        <w:t>SELECT Id, ProductName, UnitPrice, Package</w:t>
+        <w:t xml:space="preserve">SELECT Id, ProductName, </w:t>
+      </w:r>
+      <w:proofErr w:type="spellStart"/>
+      <w:r>
+        <w:t>UnitPrice</w:t>
+      </w:r>
+      <w:proofErr w:type="spellEnd"/>
+      <w:r>
+        <w:t>, Package</w:t>
       </w:r>
     </w:p>
     <w:p>
@@ -705,7 +833,15 @@
     </w:p>
     <w:p>
       <w:r>
-        <w:t xml:space="preserve"> ORDER BY UnitPrice DESC</w:t>
+        <w:t xml:space="preserve"> ORDER BY </w:t>
+      </w:r>
+      <w:proofErr w:type="spellStart"/>
+      <w:r>
+        <w:t>UnitPrice</w:t>
+      </w:r>
+      <w:proofErr w:type="spellEnd"/>
+      <w:r>
+        <w:t xml:space="preserve"> DESC</w:t>
       </w:r>
     </w:p>
     <w:p>
@@ -826,7 +962,15 @@
     </w:p>
     <w:p>
       <w:r>
-        <w:t>SELECT MIN(UnitPrice)</w:t>
+        <w:t>SELECT MIN(</w:t>
+      </w:r>
+      <w:proofErr w:type="spellStart"/>
+      <w:r>
+        <w:t>UnitPrice</w:t>
+      </w:r>
+      <w:proofErr w:type="spellEnd"/>
+      <w:r>
+        <w:t>)</w:t>
       </w:r>
     </w:p>
     <w:p>
@@ -879,7 +1023,15 @@
     </w:p>
     <w:p>
       <w:r>
-        <w:t>SELECT MAX(TotalAmount)</w:t>
+        <w:t>SELECT MAX(</w:t>
+      </w:r>
+      <w:proofErr w:type="spellStart"/>
+      <w:r>
+        <w:t>TotalAmount</w:t>
+      </w:r>
+      <w:proofErr w:type="spellEnd"/>
+      <w:r>
+        <w:t>)</w:t>
       </w:r>
     </w:p>
     <w:p>
@@ -889,7 +1041,15 @@
     </w:p>
     <w:p>
       <w:r>
-        <w:t xml:space="preserve"> WHERE YEAR(OrderDate) = 2014</w:t>
+        <w:t xml:space="preserve"> WHERE YEAR(</w:t>
+      </w:r>
+      <w:proofErr w:type="spellStart"/>
+      <w:r>
+        <w:t>OrderDate</w:t>
+      </w:r>
+      <w:proofErr w:type="spellEnd"/>
+      <w:r>
+        <w:t>) = 2014</w:t>
       </w:r>
     </w:p>
     <w:p>
@@ -936,7 +1096,15 @@
     </w:p>
     <w:p>
       <w:r>
-        <w:t xml:space="preserve"> SELECT MAX(OrderDate)</w:t>
+        <w:t xml:space="preserve"> SELECT MAX(</w:t>
+      </w:r>
+      <w:proofErr w:type="spellStart"/>
+      <w:r>
+        <w:t>OrderDate</w:t>
+      </w:r>
+      <w:proofErr w:type="spellEnd"/>
+      <w:r>
+        <w:t>)</w:t>
       </w:r>
     </w:p>
     <w:p>
@@ -946,7 +1114,15 @@
     </w:p>
     <w:p>
       <w:r>
-        <w:t xml:space="preserve"> WHERE YEAR(OrderDate) = 2013</w:t>
+        <w:t xml:space="preserve"> WHERE YEAR(</w:t>
+      </w:r>
+      <w:proofErr w:type="spellStart"/>
+      <w:r>
+        <w:t>OrderDate</w:t>
+      </w:r>
+      <w:proofErr w:type="spellEnd"/>
+      <w:r>
+        <w:t>) = 2013</w:t>
       </w:r>
     </w:p>
     <w:p>
@@ -1030,7 +1206,15 @@
     </w:p>
     <w:p>
       <w:r>
-        <w:t xml:space="preserve">  SELECT SUM(TotalAmount)</w:t>
+        <w:t xml:space="preserve">  SELECT SUM(</w:t>
+      </w:r>
+      <w:proofErr w:type="spellStart"/>
+      <w:r>
+        <w:t>TotalAmount</w:t>
+      </w:r>
+      <w:proofErr w:type="spellEnd"/>
+      <w:r>
+        <w:t>)</w:t>
       </w:r>
     </w:p>
     <w:p>
@@ -1040,7 +1224,15 @@
     </w:p>
     <w:p>
       <w:r>
-        <w:t xml:space="preserve"> WHERE YEAR(OrderDate) = 2013</w:t>
+        <w:t xml:space="preserve"> WHERE YEAR(</w:t>
+      </w:r>
+      <w:proofErr w:type="spellStart"/>
+      <w:r>
+        <w:t>OrderDate</w:t>
+      </w:r>
+      <w:proofErr w:type="spellEnd"/>
+      <w:r>
+        <w:t>) = 2013</w:t>
       </w:r>
     </w:p>
     <w:p>
@@ -1077,7 +1269,15 @@
     </w:p>
     <w:p>
       <w:r>
-        <w:t xml:space="preserve"> SELECT AVG(TotalAmount)</w:t>
+        <w:t xml:space="preserve"> SELECT AVG(</w:t>
+      </w:r>
+      <w:proofErr w:type="spellStart"/>
+      <w:r>
+        <w:t>TotalAmount</w:t>
+      </w:r>
+      <w:proofErr w:type="spellEnd"/>
+      <w:r>
+        <w:t>)</w:t>
       </w:r>
     </w:p>
     <w:p>
@@ -1119,7 +1319,15 @@
     </w:p>
     <w:p>
       <w:r>
-        <w:t xml:space="preserve">  SELECT Id, FirstName, LastName, City, Country</w:t>
+        <w:t xml:space="preserve">  SELECT Id, FirstName, </w:t>
+      </w:r>
+      <w:proofErr w:type="spellStart"/>
+      <w:r>
+        <w:t>LastName</w:t>
+      </w:r>
+      <w:proofErr w:type="spellEnd"/>
+      <w:r>
+        <w:t>, City, Country</w:t>
       </w:r>
     </w:p>
     <w:p>
@@ -1129,7 +1337,15 @@
     </w:p>
     <w:p>
       <w:r>
-        <w:t xml:space="preserve"> WHERE FirstName = 'Thomas' AND LastName = 'Hardy'</w:t>
+        <w:t xml:space="preserve"> WHERE FirstName = 'Thomas' AND </w:t>
+      </w:r>
+      <w:proofErr w:type="spellStart"/>
+      <w:r>
+        <w:t>LastName</w:t>
+      </w:r>
+      <w:proofErr w:type="spellEnd"/>
+      <w:r>
+        <w:t xml:space="preserve"> = 'Hardy'</w:t>
       </w:r>
     </w:p>
     <w:p>
@@ -1172,7 +1388,15 @@
     </w:p>
     <w:p>
       <w:r>
-        <w:t xml:space="preserve"> SELECT Id, FirstName, LastName, City, Country</w:t>
+        <w:t xml:space="preserve"> SELECT Id, FirstName, </w:t>
+      </w:r>
+      <w:proofErr w:type="spellStart"/>
+      <w:r>
+        <w:t>LastName</w:t>
+      </w:r>
+      <w:proofErr w:type="spellEnd"/>
+      <w:r>
+        <w:t>, City, Country</w:t>
       </w:r>
     </w:p>
     <w:p>
@@ -1231,7 +1455,15 @@
     </w:p>
     <w:p>
       <w:r>
-        <w:t xml:space="preserve"> SELECT Id, FirstName, LastName, City, Country</w:t>
+        <w:t xml:space="preserve"> SELECT Id, FirstName, </w:t>
+      </w:r>
+      <w:proofErr w:type="spellStart"/>
+      <w:r>
+        <w:t>LastName</w:t>
+      </w:r>
+      <w:proofErr w:type="spellEnd"/>
+      <w:r>
+        <w:t>, City, Country</w:t>
       </w:r>
     </w:p>
     <w:p>
@@ -1290,8 +1522,29 @@
     </w:p>
     <w:p>
       <w:r>
-        <w:t xml:space="preserve"> SELECT Id, OrderDate, CustomerId, TotalAmount</w:t>
-      </w:r>
+        <w:t xml:space="preserve"> SELECT Id, </w:t>
+      </w:r>
+      <w:proofErr w:type="spellStart"/>
+      <w:r>
+        <w:t>OrderDate</w:t>
+      </w:r>
+      <w:proofErr w:type="spellEnd"/>
+      <w:r>
+        <w:t xml:space="preserve">, </w:t>
+      </w:r>
+      <w:proofErr w:type="spellStart"/>
+      <w:r>
+        <w:t>CustomerId</w:t>
+      </w:r>
+      <w:proofErr w:type="spellEnd"/>
+      <w:r>
+        <w:t xml:space="preserve">, </w:t>
+      </w:r>
+      <w:proofErr w:type="spellStart"/>
+      <w:r>
+        <w:t>TotalAmount</w:t>
+      </w:r>
+      <w:proofErr w:type="spellEnd"/>
     </w:p>
     <w:p>
       <w:r>
@@ -1300,12 +1553,36 @@
     </w:p>
     <w:p>
       <w:r>
-        <w:t xml:space="preserve"> WHERE NOT (TotalAmount &gt;= 50 AND TotalAmount &lt;= 15000)</w:t>
-      </w:r>
-    </w:p>
-    <w:p>
-      <w:r>
-        <w:t xml:space="preserve"> ORDER BY TotalAmount DESC</w:t>
+        <w:t xml:space="preserve"> WHERE NOT (</w:t>
+      </w:r>
+      <w:proofErr w:type="spellStart"/>
+      <w:r>
+        <w:t>TotalAmount</w:t>
+      </w:r>
+      <w:proofErr w:type="spellEnd"/>
+      <w:r>
+        <w:t xml:space="preserve"> &gt;= 50 AND </w:t>
+      </w:r>
+      <w:proofErr w:type="spellStart"/>
+      <w:r>
+        <w:t>TotalAmount</w:t>
+      </w:r>
+      <w:proofErr w:type="spellEnd"/>
+      <w:r>
+        <w:t xml:space="preserve"> &lt;= 15000)</w:t>
+      </w:r>
+    </w:p>
+    <w:p>
+      <w:r>
+        <w:t xml:space="preserve"> ORDER BY </w:t>
+      </w:r>
+      <w:proofErr w:type="spellStart"/>
+      <w:r>
+        <w:t>TotalAmount</w:t>
+      </w:r>
+      <w:proofErr w:type="spellEnd"/>
+      <w:r>
+        <w:t xml:space="preserve"> DESC</w:t>
       </w:r>
     </w:p>
     <w:p>
@@ -1342,8 +1619,13 @@
     </w:p>
     <w:p>
       <w:r>
-        <w:t xml:space="preserve"> SELECT Id, ProductName, UnitPrice</w:t>
-      </w:r>
+        <w:t xml:space="preserve"> SELECT Id, ProductName, </w:t>
+      </w:r>
+      <w:proofErr w:type="spellStart"/>
+      <w:r>
+        <w:t>UnitPrice</w:t>
+      </w:r>
+      <w:proofErr w:type="spellEnd"/>
     </w:p>
     <w:p>
       <w:r>
@@ -1352,13 +1634,26 @@
     </w:p>
     <w:p>
       <w:r>
-        <w:t xml:space="preserve"> WHERE UnitPrice BETWEEN 10 AND 20</w:t>
-      </w:r>
-    </w:p>
-    <w:p>
-      <w:r>
-        <w:t xml:space="preserve"> ORDER BY UnitPrice</w:t>
-      </w:r>
+        <w:t xml:space="preserve"> WHERE </w:t>
+      </w:r>
+      <w:proofErr w:type="spellStart"/>
+      <w:r>
+        <w:t>UnitPrice</w:t>
+      </w:r>
+      <w:proofErr w:type="spellEnd"/>
+      <w:r>
+        <w:t xml:space="preserve"> BETWEEN 10 AND 20</w:t>
+      </w:r>
+    </w:p>
+    <w:p>
+      <w:r>
+        <w:t xml:space="preserve"> ORDER BY </w:t>
+      </w:r>
+      <w:proofErr w:type="spellStart"/>
+      <w:r>
+        <w:t>UnitPrice</w:t>
+      </w:r>
+      <w:proofErr w:type="spellEnd"/>
     </w:p>
     <w:p>
       <w:r>
@@ -1399,7 +1694,15 @@
     </w:p>
     <w:p>
       <w:r>
-        <w:t xml:space="preserve"> SELECT COUNT(Id), SUM(TotalAmount)</w:t>
+        <w:t xml:space="preserve"> SELECT COUNT(Id), SUM(</w:t>
+      </w:r>
+      <w:proofErr w:type="spellStart"/>
+      <w:r>
+        <w:t>TotalAmount</w:t>
+      </w:r>
+      <w:proofErr w:type="spellEnd"/>
+      <w:r>
+        <w:t>)</w:t>
       </w:r>
     </w:p>
     <w:p>
@@ -1409,7 +1712,15 @@
     </w:p>
     <w:p>
       <w:r>
-        <w:t xml:space="preserve"> WHERE OrderDate BETWEEN '1/1/2013' AND '1/31/2013'</w:t>
+        <w:t xml:space="preserve"> WHERE </w:t>
+      </w:r>
+      <w:proofErr w:type="spellStart"/>
+      <w:r>
+        <w:t>OrderDate</w:t>
+      </w:r>
+      <w:proofErr w:type="spellEnd"/>
+      <w:r>
+        <w:t xml:space="preserve"> BETWEEN '1/1/2013' AND '1/31/2013'</w:t>
       </w:r>
     </w:p>
     <w:p>
@@ -1503,14 +1814,51 @@
       </w:r>
     </w:p>
     <w:p>
-      <w:r>
-        <w:t xml:space="preserve"> </w:t>
-      </w:r>
-    </w:p>
-    <w:p>
-      <w:r>
-        <w:t xml:space="preserve"> SELECT Id, ProductName, UnitPrice</w:t>
-      </w:r>
+      <w:pPr>
+        <w:rPr>
+          <w:b/>
+          <w:bCs/>
+        </w:rPr>
+      </w:pPr>
+      <w:bookmarkStart w:id="0" w:name="_GoBack"/>
+    </w:p>
+    <w:p>
+      <w:pPr>
+        <w:rPr>
+          <w:b/>
+          <w:bCs/>
+        </w:rPr>
+      </w:pPr>
+      <w:r>
+        <w:rPr>
+          <w:b/>
+          <w:bCs/>
+        </w:rPr>
+        <w:t xml:space="preserve"> </w:t>
+      </w:r>
+      <w:r>
+        <w:rPr>
+          <w:rFonts w:ascii="Helvetica" w:hAnsi="Helvetica" w:cs="Helvetica"/>
+          <w:b/>
+          <w:bCs/>
+          <w:color w:val="333333"/>
+          <w:sz w:val="23"/>
+          <w:szCs w:val="23"/>
+          <w:shd w:val="clear" w:color="auto" w:fill="FFFFFF"/>
+        </w:rPr>
+        <w:t>Problem: List all products that are not exactly $10, $20, $30, $40, or $50</w:t>
+      </w:r>
+    </w:p>
+    <w:bookmarkEnd w:id="0"/>
+    <w:p>
+      <w:r>
+        <w:t xml:space="preserve"> SELECT Id, ProductName, </w:t>
+      </w:r>
+      <w:proofErr w:type="spellStart"/>
+      <w:r>
+        <w:t>UnitPrice</w:t>
+      </w:r>
+      <w:proofErr w:type="spellEnd"/>
     </w:p>
     <w:p>
       <w:r>
@@ -1519,7 +1867,15 @@
     </w:p>
     <w:p>
       <w:r>
-        <w:t xml:space="preserve"> WHERE UnitPrice NOT IN (10,20,30,40,50)</w:t>
+        <w:t xml:space="preserve"> WHERE </w:t>
+      </w:r>
+      <w:proofErr w:type="spellStart"/>
+      <w:r>
+        <w:t>UnitPrice</w:t>
+      </w:r>
+      <w:proofErr w:type="spellEnd"/>
+      <w:r>
+        <w:t xml:space="preserve"> NOT IN (10,20,30,40,50)</w:t>
       </w:r>
     </w:p>
     <w:p>
@@ -1544,7 +1900,15 @@
     </w:p>
     <w:p>
       <w:r>
-        <w:t xml:space="preserve"> SELECT Id, FirstName, LastName, Country</w:t>
+        <w:t xml:space="preserve"> SELECT Id, FirstName, </w:t>
+      </w:r>
+      <w:proofErr w:type="spellStart"/>
+      <w:r>
+        <w:t>LastName</w:t>
+      </w:r>
+      <w:proofErr w:type="spellEnd"/>
+      <w:r>
+        <w:t>, Country</w:t>
       </w:r>
     </w:p>
     <w:p>
@@ -1600,7 +1964,15 @@
     </w:p>
     <w:p>
       <w:r>
-        <w:t>SELECT Id, ProductName, UnitPrice, Package</w:t>
+        <w:t xml:space="preserve">SELECT Id, ProductName, </w:t>
+      </w:r>
+      <w:proofErr w:type="spellStart"/>
+      <w:r>
+        <w:t>UnitPrice</w:t>
+      </w:r>
+      <w:proofErr w:type="spellEnd"/>
+      <w:r>
+        <w:t>, Package</w:t>
       </w:r>
     </w:p>
     <w:p>
@@ -1620,12 +1992,12 @@
     </w:p>
     <w:p>
       <w:r>
-        <w:t xml:space="preserve"> </w:t>
-      </w:r>
-    </w:p>
-    <w:p>
-      <w:r>
         <w:lastRenderedPageBreak/>
+        <w:t xml:space="preserve"> </w:t>
+      </w:r>
+    </w:p>
+    <w:p>
+      <w:r>
         <w:t xml:space="preserve">Problem: List all products that start with 'Cha' or 'Chan' </w:t>
       </w:r>
     </w:p>
@@ -1641,7 +2013,15 @@
     </w:p>
     <w:p>
       <w:r>
-        <w:t xml:space="preserve"> SELECT Id, ProductName, UnitPrice, Package</w:t>
+        <w:t xml:space="preserve"> SELECT Id, ProductName, </w:t>
+      </w:r>
+      <w:proofErr w:type="spellStart"/>
+      <w:r>
+        <w:t>UnitPrice</w:t>
+      </w:r>
+      <w:proofErr w:type="spellEnd"/>
+      <w:r>
+        <w:t>, Package</w:t>
       </w:r>
     </w:p>
     <w:p>

</xml_diff>

<commit_message>
Problem: List all suppliers that do have a fax number
</commit_message>
<xml_diff>
--- a/Problem SQL.docx
+++ b/Problem SQL.docx
@@ -67,7 +67,15 @@
     </w:p>
     <w:p>
       <w:r>
-        <w:t>SELECT FirstName, LastName, City</w:t>
+        <w:t xml:space="preserve">SELECT FirstName, </w:t>
+      </w:r>
+      <w:proofErr w:type="spellStart"/>
+      <w:r>
+        <w:t>LastName</w:t>
+      </w:r>
+      <w:proofErr w:type="spellEnd"/>
+      <w:r>
+        <w:t>, City</w:t>
       </w:r>
     </w:p>
     <w:p>
@@ -102,7 +110,15 @@
     </w:p>
     <w:p>
       <w:r>
-        <w:t>SELECT Id, FirstName, LastName, City, Country, Phone</w:t>
+        <w:t xml:space="preserve">SELECT Id, FirstName, </w:t>
+      </w:r>
+      <w:proofErr w:type="spellStart"/>
+      <w:r>
+        <w:t>LastName</w:t>
+      </w:r>
+      <w:proofErr w:type="spellEnd"/>
+      <w:r>
+        <w:t>, City, Country, Phone</w:t>
       </w:r>
     </w:p>
     <w:p>
@@ -205,7 +221,15 @@
     </w:p>
     <w:p>
       <w:r>
-        <w:t xml:space="preserve"> WHERE UnitPrice &gt; 50</w:t>
+        <w:t xml:space="preserve"> WHERE </w:t>
+      </w:r>
+      <w:proofErr w:type="spellStart"/>
+      <w:r>
+        <w:t>UnitPrice</w:t>
+      </w:r>
+      <w:proofErr w:type="spellEnd"/>
+      <w:r>
+        <w:t xml:space="preserve"> &gt; 50</w:t>
       </w:r>
     </w:p>
     <w:p>
@@ -247,12 +271,28 @@
     </w:p>
     <w:p>
       <w:r>
-        <w:t xml:space="preserve">   SET IsDiscontinued = 1</w:t>
-      </w:r>
-    </w:p>
-    <w:p>
-      <w:r>
-        <w:t xml:space="preserve"> WHERE UnitPrice &gt; 50</w:t>
+        <w:t xml:space="preserve">   SET </w:t>
+      </w:r>
+      <w:proofErr w:type="spellStart"/>
+      <w:r>
+        <w:t>IsDiscontinued</w:t>
+      </w:r>
+      <w:proofErr w:type="spellEnd"/>
+      <w:r>
+        <w:t xml:space="preserve"> = 1</w:t>
+      </w:r>
+    </w:p>
+    <w:p>
+      <w:r>
+        <w:t xml:space="preserve"> WHERE </w:t>
+      </w:r>
+      <w:proofErr w:type="spellStart"/>
+      <w:r>
+        <w:t>UnitPrice</w:t>
+      </w:r>
+      <w:proofErr w:type="spellEnd"/>
+      <w:r>
+        <w:t xml:space="preserve"> &gt; 50</w:t>
       </w:r>
     </w:p>
     <w:p>
@@ -298,7 +338,15 @@
     </w:p>
     <w:p>
       <w:r>
-        <w:t xml:space="preserve">   SET IsDiscontinued = 1</w:t>
+        <w:t xml:space="preserve">   SET </w:t>
+      </w:r>
+      <w:proofErr w:type="spellStart"/>
+      <w:r>
+        <w:t>IsDiscontinued</w:t>
+      </w:r>
+      <w:proofErr w:type="spellEnd"/>
+      <w:r>
+        <w:t xml:space="preserve"> = 1</w:t>
       </w:r>
     </w:p>
     <w:p>
@@ -335,7 +383,33 @@
           <w:szCs w:val="23"/>
           <w:shd w:val="clear" w:color="auto" w:fill="FFFFFF"/>
         </w:rPr>
-        <w:t>Problem: Supplier Norske Meierier (Id = 15) has moved: update their city, phone and fax.</w:t>
+        <w:t xml:space="preserve">Problem: Supplier Norske </w:t>
+      </w:r>
+      <w:proofErr w:type="spellStart"/>
+      <w:r>
+        <w:rPr>
+          <w:rFonts w:ascii="Helvetica" w:hAnsi="Helvetica" w:cs="Helvetica"/>
+          <w:b/>
+          <w:bCs/>
+          <w:color w:val="333333"/>
+          <w:sz w:val="23"/>
+          <w:szCs w:val="23"/>
+          <w:shd w:val="clear" w:color="auto" w:fill="FFFFFF"/>
+        </w:rPr>
+        <w:t>Meierier</w:t>
+      </w:r>
+      <w:proofErr w:type="spellEnd"/>
+      <w:r>
+        <w:rPr>
+          <w:rFonts w:ascii="Helvetica" w:hAnsi="Helvetica" w:cs="Helvetica"/>
+          <w:b/>
+          <w:bCs/>
+          <w:color w:val="333333"/>
+          <w:sz w:val="23"/>
+          <w:szCs w:val="23"/>
+          <w:shd w:val="clear" w:color="auto" w:fill="FFFFFF"/>
+        </w:rPr>
+        <w:t xml:space="preserve"> (Id = 15) has moved: update their city, phone and fax.</w:t>
       </w:r>
     </w:p>
     <w:p>
@@ -397,7 +471,15 @@
     </w:p>
     <w:p>
       <w:r>
-        <w:t xml:space="preserve"> WHERE UnitPrice &gt; 50</w:t>
+        <w:t xml:space="preserve"> WHERE </w:t>
+      </w:r>
+      <w:proofErr w:type="spellStart"/>
+      <w:r>
+        <w:t>UnitPrice</w:t>
+      </w:r>
+      <w:proofErr w:type="spellEnd"/>
+      <w:r>
+        <w:t xml:space="preserve"> &gt; 50</w:t>
       </w:r>
     </w:p>
     <w:p>
@@ -434,7 +516,15 @@
     </w:p>
     <w:p>
       <w:r>
-        <w:t xml:space="preserve"> SELECT CompanyName, ContactName, City, Country</w:t>
+        <w:t xml:space="preserve"> SELECT CompanyName, </w:t>
+      </w:r>
+      <w:proofErr w:type="spellStart"/>
+      <w:r>
+        <w:t>ContactName</w:t>
+      </w:r>
+      <w:proofErr w:type="spellEnd"/>
+      <w:r>
+        <w:t>, City, Country</w:t>
       </w:r>
     </w:p>
     <w:p>
@@ -481,7 +571,15 @@
     </w:p>
     <w:p>
       <w:r>
-        <w:t xml:space="preserve"> SELECT CompanyName, ContactName, City, Country</w:t>
+        <w:t xml:space="preserve"> SELECT CompanyName, </w:t>
+      </w:r>
+      <w:proofErr w:type="spellStart"/>
+      <w:r>
+        <w:t>ContactName</w:t>
+      </w:r>
+      <w:proofErr w:type="spellEnd"/>
+      <w:r>
+        <w:t>, City, Country</w:t>
       </w:r>
     </w:p>
     <w:p>
@@ -561,7 +659,15 @@
     </w:p>
     <w:p>
       <w:r>
-        <w:t xml:space="preserve"> SELECT FirstName, LastName, City, Country</w:t>
+        <w:t xml:space="preserve"> SELECT FirstName, </w:t>
+      </w:r>
+      <w:proofErr w:type="spellStart"/>
+      <w:r>
+        <w:t>LastName</w:t>
+      </w:r>
+      <w:proofErr w:type="spellEnd"/>
+      <w:r>
+        <w:t>, City, Country</w:t>
       </w:r>
     </w:p>
     <w:p>
@@ -614,7 +720,15 @@
     </w:p>
     <w:p>
       <w:r>
-        <w:t xml:space="preserve"> SELECT TOP 10 Id, ProductName, UnitPrice, Package</w:t>
+        <w:t xml:space="preserve"> SELECT TOP 10 Id, ProductName, </w:t>
+      </w:r>
+      <w:proofErr w:type="spellStart"/>
+      <w:r>
+        <w:t>UnitPrice</w:t>
+      </w:r>
+      <w:proofErr w:type="spellEnd"/>
+      <w:r>
+        <w:t>, Package</w:t>
       </w:r>
     </w:p>
     <w:p>
@@ -624,7 +738,15 @@
     </w:p>
     <w:p>
       <w:r>
-        <w:t xml:space="preserve"> ORDER BY UnitPrice DESC</w:t>
+        <w:t xml:space="preserve"> ORDER BY </w:t>
+      </w:r>
+      <w:proofErr w:type="spellStart"/>
+      <w:r>
+        <w:t>UnitPrice</w:t>
+      </w:r>
+      <w:proofErr w:type="spellEnd"/>
+      <w:r>
+        <w:t xml:space="preserve"> DESC</w:t>
       </w:r>
     </w:p>
     <w:p>
@@ -693,7 +815,15 @@
     </w:p>
     <w:p>
       <w:r>
-        <w:t>SELECT Id, ProductName, UnitPrice, Package</w:t>
+        <w:t xml:space="preserve">SELECT Id, ProductName, </w:t>
+      </w:r>
+      <w:proofErr w:type="spellStart"/>
+      <w:r>
+        <w:t>UnitPrice</w:t>
+      </w:r>
+      <w:proofErr w:type="spellEnd"/>
+      <w:r>
+        <w:t>, Package</w:t>
       </w:r>
     </w:p>
     <w:p>
@@ -703,7 +833,15 @@
     </w:p>
     <w:p>
       <w:r>
-        <w:t xml:space="preserve"> ORDER BY UnitPrice DESC</w:t>
+        <w:t xml:space="preserve"> ORDER BY </w:t>
+      </w:r>
+      <w:proofErr w:type="spellStart"/>
+      <w:r>
+        <w:t>UnitPrice</w:t>
+      </w:r>
+      <w:proofErr w:type="spellEnd"/>
+      <w:r>
+        <w:t xml:space="preserve"> DESC</w:t>
       </w:r>
     </w:p>
     <w:p>
@@ -824,7 +962,15 @@
     </w:p>
     <w:p>
       <w:r>
-        <w:t>SELECT MIN(UnitPrice)</w:t>
+        <w:t>SELECT MIN(</w:t>
+      </w:r>
+      <w:proofErr w:type="spellStart"/>
+      <w:r>
+        <w:t>UnitPrice</w:t>
+      </w:r>
+      <w:proofErr w:type="spellEnd"/>
+      <w:r>
+        <w:t>)</w:t>
       </w:r>
     </w:p>
     <w:p>
@@ -877,7 +1023,15 @@
     </w:p>
     <w:p>
       <w:r>
-        <w:t>SELECT MAX(TotalAmount)</w:t>
+        <w:t>SELECT MAX(</w:t>
+      </w:r>
+      <w:proofErr w:type="spellStart"/>
+      <w:r>
+        <w:t>TotalAmount</w:t>
+      </w:r>
+      <w:proofErr w:type="spellEnd"/>
+      <w:r>
+        <w:t>)</w:t>
       </w:r>
     </w:p>
     <w:p>
@@ -887,7 +1041,15 @@
     </w:p>
     <w:p>
       <w:r>
-        <w:t xml:space="preserve"> WHERE YEAR(OrderDate) = 2014</w:t>
+        <w:t xml:space="preserve"> WHERE YEAR(</w:t>
+      </w:r>
+      <w:proofErr w:type="spellStart"/>
+      <w:r>
+        <w:t>OrderDate</w:t>
+      </w:r>
+      <w:proofErr w:type="spellEnd"/>
+      <w:r>
+        <w:t>) = 2014</w:t>
       </w:r>
     </w:p>
     <w:p>
@@ -934,7 +1096,15 @@
     </w:p>
     <w:p>
       <w:r>
-        <w:t xml:space="preserve"> SELECT MAX(OrderDate)</w:t>
+        <w:t xml:space="preserve"> SELECT MAX(</w:t>
+      </w:r>
+      <w:proofErr w:type="spellStart"/>
+      <w:r>
+        <w:t>OrderDate</w:t>
+      </w:r>
+      <w:proofErr w:type="spellEnd"/>
+      <w:r>
+        <w:t>)</w:t>
       </w:r>
     </w:p>
     <w:p>
@@ -944,7 +1114,15 @@
     </w:p>
     <w:p>
       <w:r>
-        <w:t xml:space="preserve"> WHERE YEAR(OrderDate) = 2013</w:t>
+        <w:t xml:space="preserve"> WHERE YEAR(</w:t>
+      </w:r>
+      <w:proofErr w:type="spellStart"/>
+      <w:r>
+        <w:t>OrderDate</w:t>
+      </w:r>
+      <w:proofErr w:type="spellEnd"/>
+      <w:r>
+        <w:t>) = 2013</w:t>
       </w:r>
     </w:p>
     <w:p>
@@ -1028,7 +1206,15 @@
     </w:p>
     <w:p>
       <w:r>
-        <w:t xml:space="preserve">  SELECT SUM(TotalAmount)</w:t>
+        <w:t xml:space="preserve">  SELECT SUM(</w:t>
+      </w:r>
+      <w:proofErr w:type="spellStart"/>
+      <w:r>
+        <w:t>TotalAmount</w:t>
+      </w:r>
+      <w:proofErr w:type="spellEnd"/>
+      <w:r>
+        <w:t>)</w:t>
       </w:r>
     </w:p>
     <w:p>
@@ -1038,7 +1224,15 @@
     </w:p>
     <w:p>
       <w:r>
-        <w:t xml:space="preserve"> WHERE YEAR(OrderDate) = 2013</w:t>
+        <w:t xml:space="preserve"> WHERE YEAR(</w:t>
+      </w:r>
+      <w:proofErr w:type="spellStart"/>
+      <w:r>
+        <w:t>OrderDate</w:t>
+      </w:r>
+      <w:proofErr w:type="spellEnd"/>
+      <w:r>
+        <w:t>) = 2013</w:t>
       </w:r>
     </w:p>
     <w:p>
@@ -1075,7 +1269,15 @@
     </w:p>
     <w:p>
       <w:r>
-        <w:t xml:space="preserve"> SELECT AVG(TotalAmount)</w:t>
+        <w:t xml:space="preserve"> SELECT AVG(</w:t>
+      </w:r>
+      <w:proofErr w:type="spellStart"/>
+      <w:r>
+        <w:t>TotalAmount</w:t>
+      </w:r>
+      <w:proofErr w:type="spellEnd"/>
+      <w:r>
+        <w:t>)</w:t>
       </w:r>
     </w:p>
     <w:p>
@@ -1117,7 +1319,15 @@
     </w:p>
     <w:p>
       <w:r>
-        <w:t xml:space="preserve">  SELECT Id, FirstName, LastName, City, Country</w:t>
+        <w:t xml:space="preserve">  SELECT Id, FirstName, </w:t>
+      </w:r>
+      <w:proofErr w:type="spellStart"/>
+      <w:r>
+        <w:t>LastName</w:t>
+      </w:r>
+      <w:proofErr w:type="spellEnd"/>
+      <w:r>
+        <w:t>, City, Country</w:t>
       </w:r>
     </w:p>
     <w:p>
@@ -1127,7 +1337,15 @@
     </w:p>
     <w:p>
       <w:r>
-        <w:t xml:space="preserve"> WHERE FirstName = 'Thomas' AND LastName = 'Hardy'</w:t>
+        <w:t xml:space="preserve"> WHERE FirstName = 'Thomas' AND </w:t>
+      </w:r>
+      <w:proofErr w:type="spellStart"/>
+      <w:r>
+        <w:t>LastName</w:t>
+      </w:r>
+      <w:proofErr w:type="spellEnd"/>
+      <w:r>
+        <w:t xml:space="preserve"> = 'Hardy'</w:t>
       </w:r>
     </w:p>
     <w:p>
@@ -1170,7 +1388,15 @@
     </w:p>
     <w:p>
       <w:r>
-        <w:t xml:space="preserve"> SELECT Id, FirstName, LastName, City, Country</w:t>
+        <w:t xml:space="preserve"> SELECT Id, FirstName, </w:t>
+      </w:r>
+      <w:proofErr w:type="spellStart"/>
+      <w:r>
+        <w:t>LastName</w:t>
+      </w:r>
+      <w:proofErr w:type="spellEnd"/>
+      <w:r>
+        <w:t>, City, Country</w:t>
       </w:r>
     </w:p>
     <w:p>
@@ -1229,7 +1455,15 @@
     </w:p>
     <w:p>
       <w:r>
-        <w:t xml:space="preserve"> SELECT Id, FirstName, LastName, City, Country</w:t>
+        <w:t xml:space="preserve"> SELECT Id, FirstName, </w:t>
+      </w:r>
+      <w:proofErr w:type="spellStart"/>
+      <w:r>
+        <w:t>LastName</w:t>
+      </w:r>
+      <w:proofErr w:type="spellEnd"/>
+      <w:r>
+        <w:t>, City, Country</w:t>
       </w:r>
     </w:p>
     <w:p>
@@ -1288,8 +1522,29 @@
     </w:p>
     <w:p>
       <w:r>
-        <w:t xml:space="preserve"> SELECT Id, OrderDate, CustomerId, TotalAmount</w:t>
-      </w:r>
+        <w:t xml:space="preserve"> SELECT Id, </w:t>
+      </w:r>
+      <w:proofErr w:type="spellStart"/>
+      <w:r>
+        <w:t>OrderDate</w:t>
+      </w:r>
+      <w:proofErr w:type="spellEnd"/>
+      <w:r>
+        <w:t xml:space="preserve">, </w:t>
+      </w:r>
+      <w:proofErr w:type="spellStart"/>
+      <w:r>
+        <w:t>CustomerId</w:t>
+      </w:r>
+      <w:proofErr w:type="spellEnd"/>
+      <w:r>
+        <w:t xml:space="preserve">, </w:t>
+      </w:r>
+      <w:proofErr w:type="spellStart"/>
+      <w:r>
+        <w:t>TotalAmount</w:t>
+      </w:r>
+      <w:proofErr w:type="spellEnd"/>
     </w:p>
     <w:p>
       <w:r>
@@ -1298,12 +1553,36 @@
     </w:p>
     <w:p>
       <w:r>
-        <w:t xml:space="preserve"> WHERE NOT (TotalAmount &gt;= 50 AND TotalAmount &lt;= 15000)</w:t>
-      </w:r>
-    </w:p>
-    <w:p>
-      <w:r>
-        <w:t xml:space="preserve"> ORDER BY TotalAmount DESC</w:t>
+        <w:t xml:space="preserve"> WHERE NOT (</w:t>
+      </w:r>
+      <w:proofErr w:type="spellStart"/>
+      <w:r>
+        <w:t>TotalAmount</w:t>
+      </w:r>
+      <w:proofErr w:type="spellEnd"/>
+      <w:r>
+        <w:t xml:space="preserve"> &gt;= 50 AND </w:t>
+      </w:r>
+      <w:proofErr w:type="spellStart"/>
+      <w:r>
+        <w:t>TotalAmount</w:t>
+      </w:r>
+      <w:proofErr w:type="spellEnd"/>
+      <w:r>
+        <w:t xml:space="preserve"> &lt;= 15000)</w:t>
+      </w:r>
+    </w:p>
+    <w:p>
+      <w:r>
+        <w:t xml:space="preserve"> ORDER BY </w:t>
+      </w:r>
+      <w:proofErr w:type="spellStart"/>
+      <w:r>
+        <w:t>TotalAmount</w:t>
+      </w:r>
+      <w:proofErr w:type="spellEnd"/>
+      <w:r>
+        <w:t xml:space="preserve"> DESC</w:t>
       </w:r>
     </w:p>
     <w:p>
@@ -1340,8 +1619,13 @@
     </w:p>
     <w:p>
       <w:r>
-        <w:t xml:space="preserve"> SELECT Id, ProductName, UnitPrice</w:t>
-      </w:r>
+        <w:t xml:space="preserve"> SELECT Id, ProductName, </w:t>
+      </w:r>
+      <w:proofErr w:type="spellStart"/>
+      <w:r>
+        <w:t>UnitPrice</w:t>
+      </w:r>
+      <w:proofErr w:type="spellEnd"/>
     </w:p>
     <w:p>
       <w:r>
@@ -1350,13 +1634,26 @@
     </w:p>
     <w:p>
       <w:r>
-        <w:t xml:space="preserve"> WHERE UnitPrice BETWEEN 10 AND 20</w:t>
-      </w:r>
-    </w:p>
-    <w:p>
-      <w:r>
-        <w:t xml:space="preserve"> ORDER BY UnitPrice</w:t>
-      </w:r>
+        <w:t xml:space="preserve"> WHERE </w:t>
+      </w:r>
+      <w:proofErr w:type="spellStart"/>
+      <w:r>
+        <w:t>UnitPrice</w:t>
+      </w:r>
+      <w:proofErr w:type="spellEnd"/>
+      <w:r>
+        <w:t xml:space="preserve"> BETWEEN 10 AND 20</w:t>
+      </w:r>
+    </w:p>
+    <w:p>
+      <w:r>
+        <w:t xml:space="preserve"> ORDER BY </w:t>
+      </w:r>
+      <w:proofErr w:type="spellStart"/>
+      <w:r>
+        <w:t>UnitPrice</w:t>
+      </w:r>
+      <w:proofErr w:type="spellEnd"/>
     </w:p>
     <w:p>
       <w:r>
@@ -1397,7 +1694,15 @@
     </w:p>
     <w:p>
       <w:r>
-        <w:t xml:space="preserve"> SELECT COUNT(Id), SUM(TotalAmount)</w:t>
+        <w:t xml:space="preserve"> SELECT COUNT(Id), SUM(</w:t>
+      </w:r>
+      <w:proofErr w:type="spellStart"/>
+      <w:r>
+        <w:t>TotalAmount</w:t>
+      </w:r>
+      <w:proofErr w:type="spellEnd"/>
+      <w:r>
+        <w:t>)</w:t>
       </w:r>
     </w:p>
     <w:p>
@@ -1407,7 +1712,15 @@
     </w:p>
     <w:p>
       <w:r>
-        <w:t xml:space="preserve"> WHERE OrderDate BETWEEN '1/1/2013' AND '1/31/2013'</w:t>
+        <w:t xml:space="preserve"> WHERE </w:t>
+      </w:r>
+      <w:proofErr w:type="spellStart"/>
+      <w:r>
+        <w:t>OrderDate</w:t>
+      </w:r>
+      <w:proofErr w:type="spellEnd"/>
+      <w:r>
+        <w:t xml:space="preserve"> BETWEEN '1/1/2013' AND '1/31/2013'</w:t>
       </w:r>
     </w:p>
     <w:p>
@@ -1492,8 +1805,13 @@
     </w:p>
     <w:p>
       <w:r>
-        <w:t>SELECT Id, ProductName, UnitPrice</w:t>
-      </w:r>
+        <w:t xml:space="preserve">SELECT Id, ProductName, </w:t>
+      </w:r>
+      <w:proofErr w:type="spellStart"/>
+      <w:r>
+        <w:t>UnitPrice</w:t>
+      </w:r>
+      <w:proofErr w:type="spellEnd"/>
     </w:p>
     <w:p>
       <w:r>
@@ -1502,7 +1820,15 @@
     </w:p>
     <w:p>
       <w:r>
-        <w:t xml:space="preserve"> WHERE UnitPrice NOT IN (10,20,30,40,50)</w:t>
+        <w:t xml:space="preserve"> WHERE </w:t>
+      </w:r>
+      <w:proofErr w:type="spellStart"/>
+      <w:r>
+        <w:t>UnitPrice</w:t>
+      </w:r>
+      <w:proofErr w:type="spellEnd"/>
+      <w:r>
+        <w:t xml:space="preserve"> NOT IN (10,20,30,40,50)</w:t>
       </w:r>
     </w:p>
     <w:p>
@@ -1557,7 +1883,15 @@
     </w:p>
     <w:p>
       <w:r>
-        <w:t xml:space="preserve"> SELECT Id, FirstName, LastName, Country</w:t>
+        <w:t xml:space="preserve"> SELECT Id, FirstName, </w:t>
+      </w:r>
+      <w:proofErr w:type="spellStart"/>
+      <w:r>
+        <w:t>LastName</w:t>
+      </w:r>
+      <w:proofErr w:type="spellEnd"/>
+      <w:r>
+        <w:t>, Country</w:t>
       </w:r>
     </w:p>
     <w:p>
@@ -1632,7 +1966,15 @@
     </w:p>
     <w:p>
       <w:r>
-        <w:t>SELECT Id, ProductName, UnitPrice, Package</w:t>
+        <w:t xml:space="preserve">SELECT Id, ProductName, </w:t>
+      </w:r>
+      <w:proofErr w:type="spellStart"/>
+      <w:r>
+        <w:t>UnitPrice</w:t>
+      </w:r>
+      <w:proofErr w:type="spellEnd"/>
+      <w:r>
+        <w:t>, Package</w:t>
       </w:r>
     </w:p>
     <w:p>
@@ -1682,7 +2024,15 @@
     </w:p>
     <w:p>
       <w:r>
-        <w:t xml:space="preserve"> SELECT Id, ProductName, UnitPrice, Package</w:t>
+        <w:t xml:space="preserve"> SELECT Id, ProductName, </w:t>
+      </w:r>
+      <w:proofErr w:type="spellStart"/>
+      <w:r>
+        <w:t>UnitPrice</w:t>
+      </w:r>
+      <w:proofErr w:type="spellEnd"/>
+      <w:r>
+        <w:t>, Package</w:t>
       </w:r>
     </w:p>
     <w:p>
@@ -1696,22 +2046,23 @@
       </w:r>
     </w:p>
     <w:p>
+      <w:pPr>
+        <w:rPr>
+          <w:b/>
+          <w:bCs/>
+        </w:rPr>
+      </w:pPr>
       <w:bookmarkStart w:id="0" w:name="_GoBack"/>
-      <w:bookmarkEnd w:id="0"/>
       <w:r>
         <w:rPr>
           <w:b/>
           <w:bCs/>
         </w:rPr>
         <w:lastRenderedPageBreak/>
-        <w:t>Problem: List all</w:t>
-      </w:r>
-      <w:r>
-        <w:t xml:space="preserve"> suppliers that do have a fax number</w:t>
-      </w:r>
-    </w:p>
-    <w:p/>
-    <w:p/>
+        <w:t>Problem: List all suppliers that do have a fax number</w:t>
+      </w:r>
+    </w:p>
+    <w:bookmarkEnd w:id="0"/>
     <w:p>
       <w:r>
         <w:t xml:space="preserve">SELECT Id, CompanyName, Phone, Fax </w:t>

</xml_diff>

<commit_message>
Problem: List the number of customers in each country
</commit_message>
<xml_diff>
--- a/Problem SQL.docx
+++ b/Problem SQL.docx
@@ -2052,7 +2052,6 @@
           <w:bCs/>
         </w:rPr>
       </w:pPr>
-      <w:bookmarkStart w:id="0" w:name="_GoBack"/>
       <w:r>
         <w:rPr>
           <w:b/>
@@ -2062,32 +2061,55 @@
         <w:t>Problem: List all suppliers that do have a fax number</w:t>
       </w:r>
     </w:p>
+    <w:p>
+      <w:r>
+        <w:t xml:space="preserve">SELECT Id, CompanyName, Phone, Fax </w:t>
+      </w:r>
+    </w:p>
+    <w:p>
+      <w:r>
+        <w:t xml:space="preserve">  FROM Supplier</w:t>
+      </w:r>
+    </w:p>
+    <w:p>
+      <w:r>
+        <w:t xml:space="preserve"> WHERE Fax IS NULL</w:t>
+      </w:r>
+    </w:p>
+    <w:p>
+      <w:r>
+        <w:t xml:space="preserve"> </w:t>
+      </w:r>
+    </w:p>
+    <w:p>
+      <w:pPr>
+        <w:rPr>
+          <w:b/>
+          <w:bCs/>
+        </w:rPr>
+      </w:pPr>
+      <w:bookmarkStart w:id="0" w:name="_GoBack"/>
+      <w:r>
+        <w:rPr>
+          <w:b/>
+          <w:bCs/>
+        </w:rPr>
+        <w:t xml:space="preserve"> </w:t>
+      </w:r>
+      <w:r>
+        <w:rPr>
+          <w:rFonts w:ascii="Helvetica" w:hAnsi="Helvetica" w:cs="Helvetica"/>
+          <w:b/>
+          <w:bCs/>
+          <w:color w:val="333333"/>
+          <w:sz w:val="23"/>
+          <w:szCs w:val="23"/>
+          <w:shd w:val="clear" w:color="auto" w:fill="FFFFFF"/>
+        </w:rPr>
+        <w:t>Problem: List the number of customers in each country</w:t>
+      </w:r>
+    </w:p>
     <w:bookmarkEnd w:id="0"/>
-    <w:p>
-      <w:r>
-        <w:t xml:space="preserve">SELECT Id, CompanyName, Phone, Fax </w:t>
-      </w:r>
-    </w:p>
-    <w:p>
-      <w:r>
-        <w:t xml:space="preserve">  FROM Supplier</w:t>
-      </w:r>
-    </w:p>
-    <w:p>
-      <w:r>
-        <w:t xml:space="preserve"> WHERE Fax IS NULL</w:t>
-      </w:r>
-    </w:p>
-    <w:p>
-      <w:r>
-        <w:t xml:space="preserve"> </w:t>
-      </w:r>
-    </w:p>
-    <w:p>
-      <w:r>
-        <w:t xml:space="preserve"> </w:t>
-      </w:r>
-    </w:p>
     <w:p>
       <w:r>
         <w:t xml:space="preserve"> SELECT COUNT(Id), Country </w:t>

</xml_diff>